<commit_message>
se añaden gett sett
</commit_message>
<xml_diff>
--- a/documentation/doc tecnica backend.docx
+++ b/documentation/doc tecnica backend.docx
@@ -203,7 +203,7 @@
           <w:bCs/>
         </w:rPr>
         <w:pict w14:anchorId="7FB1C594">
-          <v:rect id="_x0000_i1137" style="width:0;height:1.5pt" o:hralign="center" o:hrstd="t" o:hr="t" fillcolor="#a0a0a0" stroked="f"/>
+          <v:rect id="_x0000_i1025" style="width:0;height:1.5pt" o:hralign="center" o:hrstd="t" o:hr="t" fillcolor="#a0a0a0" stroked="f"/>
         </w:pict>
       </w:r>
     </w:p>
@@ -402,7 +402,7 @@
           <w:bCs/>
         </w:rPr>
         <w:pict w14:anchorId="61F5BAEC">
-          <v:rect id="_x0000_i1138" style="width:0;height:1.5pt" o:hralign="center" o:hrstd="t" o:hr="t" fillcolor="#a0a0a0" stroked="f"/>
+          <v:rect id="_x0000_i1026" style="width:0;height:1.5pt" o:hralign="center" o:hrstd="t" o:hr="t" fillcolor="#a0a0a0" stroked="f"/>
         </w:pict>
       </w:r>
     </w:p>
@@ -585,7 +585,7 @@
           <w:bCs/>
         </w:rPr>
         <w:pict w14:anchorId="2B10C8D3">
-          <v:rect id="_x0000_i1139" style="width:0;height:1.5pt" o:hralign="center" o:hrstd="t" o:hr="t" fillcolor="#a0a0a0" stroked="f"/>
+          <v:rect id="_x0000_i1027" style="width:0;height:1.5pt" o:hralign="center" o:hrstd="t" o:hr="t" fillcolor="#a0a0a0" stroked="f"/>
         </w:pict>
       </w:r>
     </w:p>
@@ -1000,7 +1000,7 @@
           <w:bCs/>
         </w:rPr>
         <w:pict w14:anchorId="3DF51F5E">
-          <v:rect id="_x0000_i1140" style="width:0;height:1.5pt" o:hralign="center" o:hrstd="t" o:hr="t" fillcolor="#a0a0a0" stroked="f"/>
+          <v:rect id="_x0000_i1028" style="width:0;height:1.5pt" o:hralign="center" o:hrstd="t" o:hr="t" fillcolor="#a0a0a0" stroked="f"/>
         </w:pict>
       </w:r>
     </w:p>
@@ -1130,7 +1130,7 @@
           <w:bCs/>
         </w:rPr>
         <w:pict w14:anchorId="7FC13562">
-          <v:rect id="_x0000_i1141" style="width:0;height:1.5pt" o:hralign="center" o:hrstd="t" o:hr="t" fillcolor="#a0a0a0" stroked="f"/>
+          <v:rect id="_x0000_i1029" style="width:0;height:1.5pt" o:hralign="center" o:hrstd="t" o:hr="t" fillcolor="#a0a0a0" stroked="f"/>
         </w:pict>
       </w:r>
     </w:p>
@@ -1209,14 +1209,6 @@
       </w:pPr>
       <w:r>
         <w:rPr>
-          <w:rFonts w:ascii="Segoe UI Emoji" w:hAnsi="Segoe UI Emoji" w:cs="Segoe UI Emoji"/>
-          <w:b/>
-          <w:bCs/>
-        </w:rPr>
-        <w:t>✅</w:t>
-      </w:r>
-      <w:r>
-        <w:rPr>
           <w:b/>
           <w:bCs/>
         </w:rPr>
@@ -1236,18 +1228,10 @@
       </w:pPr>
       <w:r>
         <w:rPr>
-          <w:rFonts w:ascii="Segoe UI Emoji" w:hAnsi="Segoe UI Emoji" w:cs="Segoe UI Emoji"/>
-          <w:b/>
-          <w:bCs/>
-        </w:rPr>
-        <w:t>✅</w:t>
-      </w:r>
-      <w:r>
-        <w:rPr>
-          <w:b/>
-          <w:bCs/>
-        </w:rPr>
-        <w:t xml:space="preserve"> MySQL 8 en funcionamiento con acceso a crear bases de datos y tablas.</w:t>
+          <w:b/>
+          <w:bCs/>
+        </w:rPr>
+        <w:t>MySQL 8 en funcionamiento con acceso a crear bases de datos y tablas.</w:t>
       </w:r>
     </w:p>
     <w:p>
@@ -1263,18 +1247,10 @@
       </w:pPr>
       <w:r>
         <w:rPr>
-          <w:rFonts w:ascii="Segoe UI Emoji" w:hAnsi="Segoe UI Emoji" w:cs="Segoe UI Emoji"/>
-          <w:b/>
-          <w:bCs/>
-        </w:rPr>
-        <w:t>✅</w:t>
-      </w:r>
-      <w:r>
-        <w:rPr>
-          <w:b/>
-          <w:bCs/>
-        </w:rPr>
-        <w:t xml:space="preserve"> Editor o IDE (recomendado: IntelliJ IDEA o Spring Tool Suite).</w:t>
+          <w:b/>
+          <w:bCs/>
+        </w:rPr>
+        <w:t>Editor o IDE (recomendado: IntelliJ IDEA o Spring Tool Suite).</w:t>
       </w:r>
     </w:p>
     <w:p>
@@ -1290,18 +1266,10 @@
       </w:pPr>
       <w:r>
         <w:rPr>
-          <w:rFonts w:ascii="Segoe UI Emoji" w:hAnsi="Segoe UI Emoji" w:cs="Segoe UI Emoji"/>
-          <w:b/>
-          <w:bCs/>
-        </w:rPr>
-        <w:t>✅</w:t>
-      </w:r>
-      <w:r>
-        <w:rPr>
-          <w:b/>
-          <w:bCs/>
-        </w:rPr>
-        <w:t xml:space="preserve"> Maven instalado y correctamente configurado.</w:t>
+          <w:b/>
+          <w:bCs/>
+        </w:rPr>
+        <w:t>Maven instalado y correctamente configurado.</w:t>
       </w:r>
     </w:p>
     <w:p>
@@ -1317,18 +1285,10 @@
       </w:pPr>
       <w:r>
         <w:rPr>
-          <w:rFonts w:ascii="Segoe UI Emoji" w:hAnsi="Segoe UI Emoji" w:cs="Segoe UI Emoji"/>
-          <w:b/>
-          <w:bCs/>
-        </w:rPr>
-        <w:t>✅</w:t>
-      </w:r>
-      <w:r>
-        <w:rPr>
-          <w:b/>
-          <w:bCs/>
-        </w:rPr>
-        <w:t xml:space="preserve"> Script SQL con estructura de tablas e inserciones básicas (reto9_db.sql).</w:t>
+          <w:b/>
+          <w:bCs/>
+        </w:rPr>
+        <w:t>Script SQL con estructura de tablas e inserciones básicas (reto9_db.sql).</w:t>
       </w:r>
     </w:p>
     <w:p>
@@ -1344,7 +1304,7 @@
           <w:bCs/>
         </w:rPr>
         <w:pict w14:anchorId="3229E172">
-          <v:rect id="_x0000_i1142" style="width:0;height:1.5pt" o:hralign="center" o:hrstd="t" o:hr="t" fillcolor="#a0a0a0" stroked="f"/>
+          <v:rect id="_x0000_i1030" style="width:0;height:1.5pt" o:hralign="center" o:hrstd="t" o:hr="t" fillcolor="#a0a0a0" stroked="f"/>
         </w:pict>
       </w:r>
     </w:p>
@@ -1431,7 +1391,7 @@
           <w:bCs/>
         </w:rPr>
         <w:pict w14:anchorId="0BBA9B2C">
-          <v:rect id="_x0000_i1143" style="width:0;height:1.5pt" o:hralign="center" o:hrstd="t" o:hr="t" fillcolor="#a0a0a0" stroked="f"/>
+          <v:rect id="_x0000_i1031" style="width:0;height:1.5pt" o:hralign="center" o:hrstd="t" o:hr="t" fillcolor="#a0a0a0" stroked="f"/>
         </w:pict>
       </w:r>
     </w:p>
@@ -1683,7 +1643,7 @@
           <w:bCs/>
         </w:rPr>
         <w:pict w14:anchorId="10DFA8C6">
-          <v:rect id="_x0000_i1144" style="width:0;height:1.5pt" o:hralign="center" o:hrstd="t" o:hr="t" fillcolor="#a0a0a0" stroked="f"/>
+          <v:rect id="_x0000_i1032" style="width:0;height:1.5pt" o:hralign="center" o:hrstd="t" o:hr="t" fillcolor="#a0a0a0" stroked="f"/>
         </w:pict>
       </w:r>
     </w:p>
@@ -1896,7 +1856,7 @@
           <w:bCs/>
         </w:rPr>
         <w:pict w14:anchorId="6F5A79D6">
-          <v:rect id="_x0000_i1145" style="width:0;height:1.5pt" o:hralign="center" o:hrstd="t" o:hr="t" fillcolor="#a0a0a0" stroked="f"/>
+          <v:rect id="_x0000_i1033" style="width:0;height:1.5pt" o:hralign="center" o:hrstd="t" o:hr="t" fillcolor="#a0a0a0" stroked="f"/>
         </w:pict>
       </w:r>
     </w:p>
@@ -2167,7 +2127,7 @@
           <w:bCs/>
         </w:rPr>
         <w:pict w14:anchorId="7D00F2A3">
-          <v:rect id="_x0000_i1146" style="width:0;height:1.5pt" o:hralign="center" o:hrstd="t" o:hr="t" fillcolor="#a0a0a0" stroked="f"/>
+          <v:rect id="_x0000_i1034" style="width:0;height:1.5pt" o:hralign="center" o:hrstd="t" o:hr="t" fillcolor="#a0a0a0" stroked="f"/>
         </w:pict>
       </w:r>
     </w:p>
@@ -2425,7 +2385,7 @@
           <w:bCs/>
         </w:rPr>
         <w:pict w14:anchorId="286946A3">
-          <v:rect id="_x0000_i1147" style="width:0;height:1.5pt" o:hralign="center" o:hrstd="t" o:hr="t" fillcolor="#a0a0a0" stroked="f"/>
+          <v:rect id="_x0000_i1035" style="width:0;height:1.5pt" o:hralign="center" o:hrstd="t" o:hr="t" fillcolor="#a0a0a0" stroked="f"/>
         </w:pict>
       </w:r>
     </w:p>
@@ -2594,7 +2554,7 @@
           <w:bCs/>
         </w:rPr>
         <w:pict w14:anchorId="69C79296">
-          <v:rect id="_x0000_i1148" style="width:0;height:1.5pt" o:hralign="center" o:hrstd="t" o:hr="t" fillcolor="#a0a0a0" stroked="f"/>
+          <v:rect id="_x0000_i1036" style="width:0;height:1.5pt" o:hralign="center" o:hrstd="t" o:hr="t" fillcolor="#a0a0a0" stroked="f"/>
         </w:pict>
       </w:r>
     </w:p>
@@ -6977,6 +6937,7 @@
   <w:style w:type="character" w:default="1" w:styleId="Fuentedeprrafopredeter">
     <w:name w:val="Default Paragraph Font"/>
     <w:uiPriority w:val="1"/>
+    <w:semiHidden/>
     <w:unhideWhenUsed/>
   </w:style>
   <w:style w:type="table" w:default="1" w:styleId="Tablanormal">

</xml_diff>